<commit_message>
Caso de Uso 2
</commit_message>
<xml_diff>
--- a/Requisitos/Especificação de Caso de Uso 2.docx
+++ b/Requisitos/Especificação de Caso de Uso 2.docx
@@ -9,6 +9,11 @@
       <w:r>
         <w:t>AUX MEMORY</w:t>
       </w:r>
+    </w:p>
+    <w:p>
+      <w:pPr>
+        <w:pStyle w:val="Ttulo"/>
+      </w:pPr>
       <w:r>
         <w:br/>
         <w:t xml:space="preserve">Caso de Uso: </w:t>
@@ -126,8 +131,6 @@
       <w:r>
         <w:t>A hora do Telefone Móvel deve estar corretamente ajustada.</w:t>
       </w:r>
-      <w:bookmarkStart w:id="0" w:name="_GoBack"/>
-      <w:bookmarkEnd w:id="0"/>
     </w:p>
     <w:p>
       <w:pPr>
@@ -160,16 +163,7 @@
         <w:t xml:space="preserve">FP01. </w:t>
       </w:r>
       <w:r>
-        <w:t>Paciente e</w:t>
-      </w:r>
-      <w:r>
-        <w:t xml:space="preserve">stá </w:t>
-      </w:r>
-      <w:r>
-        <w:t xml:space="preserve">na tela de cadastro </w:t>
-      </w:r>
-      <w:r>
-        <w:t>de medicamentos;</w:t>
+        <w:t xml:space="preserve">Rotina identifica a hora cadastrada para o medicamento específico. </w:t>
       </w:r>
     </w:p>
     <w:p>
@@ -338,7 +332,7 @@
         <w:pStyle w:val="Ttulo2"/>
       </w:pPr>
       <w:r>
-        <w:t>Cadastrar Medicamento com nome inválido</w:t>
+        <w:t>Não receber as notificações com sucesso.</w:t>
       </w:r>
     </w:p>
     <w:p>
@@ -406,91 +400,15 @@
     </w:p>
     <w:p>
       <w:pPr>
-        <w:pStyle w:val="Ttulo2"/>
-      </w:pPr>
-      <w:r>
-        <w:t>Cadastrar medicamento e cancelar operação</w:t>
-      </w:r>
-      <w:r>
-        <w:tab/>
-      </w:r>
-    </w:p>
-    <w:p>
-      <w:pPr>
-        <w:pStyle w:val="Ttulo2"/>
-        <w:numPr>
-          <w:ilvl w:val="0"/>
-          <w:numId w:val="0"/>
-        </w:numPr>
-      </w:pPr>
-      <w:r>
-        <w:t xml:space="preserve"> </w:t>
-      </w:r>
-      <w:r>
-        <w:t xml:space="preserve">Se no passo </w:t>
-      </w:r>
-      <w:proofErr w:type="gramStart"/>
-      <w:r>
-        <w:t>6</w:t>
-      </w:r>
-      <w:proofErr w:type="gramEnd"/>
-      <w:r>
-        <w:t xml:space="preserve"> do Fluxo Principal o Paciente não clica em “Salvar informações” , então :</w:t>
-      </w:r>
-    </w:p>
-    <w:p>
-      <w:pPr>
-        <w:pStyle w:val="Corpodetexto"/>
-        <w:numPr>
-          <w:ilvl w:val="0"/>
-          <w:numId w:val="9"/>
-        </w:numPr>
-      </w:pPr>
-      <w:r>
-        <w:t xml:space="preserve">FA2. 01 </w:t>
-      </w:r>
-      <w:r>
-        <w:t>Exibe na tela “Informações serão descartadas, Continuar?”.</w:t>
-      </w:r>
-    </w:p>
-    <w:p>
-      <w:pPr>
-        <w:pStyle w:val="Corpodetexto"/>
-        <w:numPr>
-          <w:ilvl w:val="0"/>
-          <w:numId w:val="9"/>
-        </w:numPr>
-      </w:pPr>
-      <w:r>
-        <w:t xml:space="preserve">FA2. 02 </w:t>
-      </w:r>
-      <w:r>
-        <w:t>Se paciente clica em “Sim” Programa retorna a sua tela inicial.</w:t>
-      </w:r>
-    </w:p>
-    <w:p>
-      <w:pPr>
-        <w:pStyle w:val="Corpodetexto"/>
-        <w:numPr>
-          <w:ilvl w:val="0"/>
-          <w:numId w:val="9"/>
-        </w:numPr>
-      </w:pPr>
-      <w:r>
-        <w:lastRenderedPageBreak/>
-        <w:t xml:space="preserve">FA2. 03 </w:t>
-      </w:r>
-      <w:r>
-        <w:t xml:space="preserve">Se paciente clica em “Não” Caso de Uso continua no passo </w:t>
-      </w:r>
-      <w:proofErr w:type="gramStart"/>
-      <w:r>
-        <w:t>6</w:t>
-      </w:r>
-      <w:proofErr w:type="gramEnd"/>
-      <w:r>
-        <w:t>.</w:t>
-      </w:r>
+        <w:pStyle w:val="Corpodetexto"/>
+        <w:ind w:left="1440"/>
+      </w:pPr>
+    </w:p>
+    <w:p>
+      <w:pPr>
+        <w:pStyle w:val="Corpodetexto"/>
+        <w:ind w:left="1440"/>
+      </w:pPr>
     </w:p>
     <w:p>
       <w:pPr>
@@ -528,7 +446,7 @@
         <w:pStyle w:val="Ttulo2"/>
       </w:pPr>
       <w:r>
-        <w:t>Cadastro de medicamento realizado com sucesso.</w:t>
+        <w:t>Receber notificações com sucesso.</w:t>
       </w:r>
     </w:p>
     <w:p/>
@@ -669,7 +587,7 @@
           <w:rFonts w:ascii="Arial" w:hAnsi="Arial" w:cs="Arial"/>
           <w:b/>
         </w:rPr>
-        <w:t>Cadastro de medicamento com informação inválida</w:t>
+        <w:t>Não receber notificações com sucesso.</w:t>
       </w:r>
     </w:p>
     <w:p>
@@ -911,6 +829,17 @@
     <w:p>
       <w:pPr>
         <w:pStyle w:val="Corpodetexto"/>
+        <w:ind w:left="0"/>
+      </w:pPr>
+    </w:p>
+    <w:p>
+      <w:pPr>
+        <w:pStyle w:val="Corpodetexto"/>
+      </w:pPr>
+    </w:p>
+    <w:p>
+      <w:pPr>
+        <w:pStyle w:val="Corpodetexto"/>
         <w:ind w:left="1440"/>
       </w:pPr>
     </w:p>
@@ -933,8 +862,16 @@
         <w:rPr>
           <w:b w:val="0"/>
         </w:rPr>
-        <w:t>Aviso sonoro e textual apresentado ao Paciente no horário definido.</w:t>
-      </w:r>
+        <w:t xml:space="preserve">Aviso sonoro e textual apresentado </w:t>
+      </w:r>
+      <w:r>
+        <w:rPr>
+          <w:b w:val="0"/>
+        </w:rPr>
+        <w:t>ao Paciente no horário definido, através de SMS e toque despertador.</w:t>
+      </w:r>
+      <w:bookmarkStart w:id="0" w:name="_GoBack"/>
+      <w:bookmarkEnd w:id="0"/>
     </w:p>
     <w:p/>
     <w:p/>
@@ -943,7 +880,6 @@
         <w:pStyle w:val="Ttulo1"/>
       </w:pPr>
       <w:r>
-        <w:lastRenderedPageBreak/>
         <w:t>Requisitos Adicionais</w:t>
       </w:r>
     </w:p>
@@ -954,13 +890,23 @@
       <w:r>
         <w:t>Apresentar botão</w:t>
       </w:r>
-      <w:proofErr w:type="gramStart"/>
-      <w:r>
-        <w:t xml:space="preserve">  </w:t>
-      </w:r>
-      <w:proofErr w:type="gramEnd"/>
-      <w:r>
-        <w:t>“voltar ao menu principal” em todas as telas do programa;</w:t>
+      <w:r>
+        <w:t xml:space="preserve"> </w:t>
+      </w:r>
+      <w:r>
+        <w:t>“</w:t>
+      </w:r>
+      <w:r>
+        <w:t>OK</w:t>
+      </w:r>
+      <w:r>
+        <w:t xml:space="preserve">” </w:t>
+      </w:r>
+      <w:r>
+        <w:t>Sempre que for fornecida uma mensagem em tela</w:t>
+      </w:r>
+      <w:r>
+        <w:t>;</w:t>
       </w:r>
     </w:p>
     <w:p/>
@@ -1232,14 +1178,18 @@
               <w:sz w:val="20"/>
             </w:rPr>
           </w:pPr>
-          <w:proofErr w:type="spellStart"/>
           <w:r>
             <w:rPr>
               <w:sz w:val="20"/>
             </w:rPr>
             <w:t>Aux</w:t>
           </w:r>
-          <w:proofErr w:type="spellEnd"/>
+          <w:r>
+            <w:rPr>
+              <w:sz w:val="20"/>
+            </w:rPr>
+            <w:t>.</w:t>
+          </w:r>
           <w:r>
             <w:rPr>
               <w:sz w:val="20"/>
@@ -1287,7 +1237,7 @@
             <w:rPr>
               <w:sz w:val="20"/>
             </w:rPr>
-            <w:t>Cadastrar Medicamentos</w:t>
+            <w:t>Receber Notificações</w:t>
           </w:r>
         </w:p>
       </w:tc>
@@ -1311,7 +1261,25 @@
             <w:rPr>
               <w:sz w:val="20"/>
             </w:rPr>
-            <w:t>02/10/2013</w:t>
+            <w:t>20</w:t>
+          </w:r>
+          <w:r>
+            <w:rPr>
+              <w:sz w:val="20"/>
+            </w:rPr>
+            <w:t>/</w:t>
+          </w:r>
+          <w:r>
+            <w:rPr>
+              <w:sz w:val="20"/>
+            </w:rPr>
+            <w:t>11</w:t>
+          </w:r>
+          <w:r>
+            <w:rPr>
+              <w:sz w:val="20"/>
+            </w:rPr>
+            <w:t>/2013</w:t>
           </w:r>
         </w:p>
       </w:tc>

</xml_diff>